<commit_message>
Neue Literatur und Erweiterung Begriff
</commit_message>
<xml_diff>
--- a/WissenschaftlicheArbeit/AbkürzungsverzeichnisBegriffserklärung.docx
+++ b/WissenschaftlicheArbeit/AbkürzungsverzeichnisBegriffserklärung.docx
@@ -542,13 +542,14 @@
     <w:tbl>
       <w:tblPr>
         <w:tblStyle w:val="Tabellenraster"/>
-        <w:tblW w:w="0" w:type="auto"/>
+        <w:tblW w:w="9351" w:type="dxa"/>
         <w:tblLayout w:type="fixed"/>
         <w:tblLook w:val="06A0" w:firstRow="1" w:lastRow="0" w:firstColumn="1" w:lastColumn="0" w:noHBand="1" w:noVBand="1"/>
       </w:tblPr>
       <w:tblGrid>
         <w:gridCol w:w="1696"/>
-        <w:gridCol w:w="7664"/>
+        <w:gridCol w:w="2410"/>
+        <w:gridCol w:w="5245"/>
       </w:tblGrid>
       <w:tr>
         <w:trPr>
@@ -561,17 +562,28 @@
           </w:tcPr>
           <w:p>
             <w:r>
-              <w:t>Begriff</w:t>
-            </w:r>
-          </w:p>
-        </w:tc>
-        <w:tc>
-          <w:tcPr>
-            <w:tcW w:w="7664" w:type="dxa"/>
+              <w:t>Begriff (original)</w:t>
+            </w:r>
+          </w:p>
+        </w:tc>
+        <w:tc>
+          <w:tcPr>
+            <w:tcW w:w="2410" w:type="dxa"/>
             <w:shd w:val="clear" w:color="auto" w:fill="F2F2F2" w:themeFill="background1" w:themeFillShade="F2"/>
           </w:tcPr>
           <w:p>
             <w:r>
+              <w:t>Begriff (deutsch)</w:t>
+            </w:r>
+          </w:p>
+        </w:tc>
+        <w:tc>
+          <w:tcPr>
+            <w:tcW w:w="5245" w:type="dxa"/>
+            <w:shd w:val="clear" w:color="auto" w:fill="F2F2F2" w:themeFill="background1" w:themeFillShade="F2"/>
+          </w:tcPr>
+          <w:p>
+            <w:r>
               <w:t>Bedeutung</w:t>
             </w:r>
           </w:p>
@@ -593,7 +605,13 @@
         </w:tc>
         <w:tc>
           <w:tcPr>
-            <w:tcW w:w="7664" w:type="dxa"/>
+            <w:tcW w:w="2410" w:type="dxa"/>
+          </w:tcPr>
+          <w:p/>
+        </w:tc>
+        <w:tc>
+          <w:tcPr>
+            <w:tcW w:w="5245" w:type="dxa"/>
           </w:tcPr>
           <w:p>
             <w:r>
@@ -618,7 +636,13 @@
         </w:tc>
         <w:tc>
           <w:tcPr>
-            <w:tcW w:w="7664" w:type="dxa"/>
+            <w:tcW w:w="2410" w:type="dxa"/>
+          </w:tcPr>
+          <w:p/>
+        </w:tc>
+        <w:tc>
+          <w:tcPr>
+            <w:tcW w:w="5245" w:type="dxa"/>
           </w:tcPr>
           <w:p>
             <w:r>
@@ -637,13 +661,18 @@
           </w:tcPr>
           <w:p>
             <w:r>
-              <w:t>area-incomplete</w:t>
-            </w:r>
-          </w:p>
-        </w:tc>
-        <w:tc>
-          <w:tcPr>
-            <w:tcW w:w="7664" w:type="dxa"/>
+              <w:t>area-</w:t>
+            </w:r>
+            <w:proofErr w:type="spellStart"/>
+            <w:r>
+              <w:t>incomplete</w:t>
+            </w:r>
+            <w:proofErr w:type="spellEnd"/>
+          </w:p>
+        </w:tc>
+        <w:tc>
+          <w:tcPr>
+            <w:tcW w:w="2410" w:type="dxa"/>
           </w:tcPr>
           <w:p>
             <w:pPr>
@@ -655,7 +684,47 @@
               <w:rPr>
                 <w:lang w:val="en-US"/>
               </w:rPr>
-              <w:t xml:space="preserve">Wenn für ein Polygon P gilt: </w:t>
+              <w:t>Flächen-unvollständig</w:t>
+            </w:r>
+          </w:p>
+        </w:tc>
+        <w:tc>
+          <w:tcPr>
+            <w:tcW w:w="5245" w:type="dxa"/>
+          </w:tcPr>
+          <w:p>
+            <w:pPr>
+              <w:rPr>
+                <w:lang w:val="en-US"/>
+              </w:rPr>
+            </w:pPr>
+            <w:proofErr w:type="spellStart"/>
+            <w:r>
+              <w:rPr>
+                <w:lang w:val="en-US"/>
+              </w:rPr>
+              <w:t>Wenn</w:t>
+            </w:r>
+            <w:proofErr w:type="spellEnd"/>
+            <w:r>
+              <w:rPr>
+                <w:lang w:val="en-US"/>
+              </w:rPr>
+              <w:t xml:space="preserve"> für </w:t>
+            </w:r>
+            <w:proofErr w:type="spellStart"/>
+            <w:r>
+              <w:rPr>
+                <w:lang w:val="en-US"/>
+              </w:rPr>
+              <w:t>ein</w:t>
+            </w:r>
+            <w:proofErr w:type="spellEnd"/>
+            <w:r>
+              <w:rPr>
+                <w:lang w:val="en-US"/>
+              </w:rPr>
+              <w:t xml:space="preserve"> Polygon P gilt: </w:t>
             </w:r>
             <w:r>
               <w:rPr>
@@ -676,13 +745,18 @@
           </w:tcPr>
           <w:p>
             <w:r>
-              <w:t>area-required</w:t>
-            </w:r>
-          </w:p>
-        </w:tc>
-        <w:tc>
-          <w:tcPr>
-            <w:tcW w:w="7664" w:type="dxa"/>
+              <w:t>area-</w:t>
+            </w:r>
+            <w:proofErr w:type="spellStart"/>
+            <w:r>
+              <w:t>complete</w:t>
+            </w:r>
+            <w:proofErr w:type="spellEnd"/>
+          </w:p>
+        </w:tc>
+        <w:tc>
+          <w:tcPr>
+            <w:tcW w:w="2410" w:type="dxa"/>
           </w:tcPr>
           <w:p>
             <w:pPr>
@@ -694,7 +768,47 @@
               <w:rPr>
                 <w:lang w:val="en-US"/>
               </w:rPr>
-              <w:t xml:space="preserve">Wenn für ein Polygon P gilt: </w:t>
+              <w:t>Flächen-vollständig</w:t>
+            </w:r>
+          </w:p>
+        </w:tc>
+        <w:tc>
+          <w:tcPr>
+            <w:tcW w:w="5245" w:type="dxa"/>
+          </w:tcPr>
+          <w:p>
+            <w:pPr>
+              <w:rPr>
+                <w:lang w:val="en-US"/>
+              </w:rPr>
+            </w:pPr>
+            <w:proofErr w:type="spellStart"/>
+            <w:r>
+              <w:rPr>
+                <w:lang w:val="en-US"/>
+              </w:rPr>
+              <w:t>Wenn</w:t>
+            </w:r>
+            <w:proofErr w:type="spellEnd"/>
+            <w:r>
+              <w:rPr>
+                <w:lang w:val="en-US"/>
+              </w:rPr>
+              <w:t xml:space="preserve"> für </w:t>
+            </w:r>
+            <w:proofErr w:type="spellStart"/>
+            <w:r>
+              <w:rPr>
+                <w:lang w:val="en-US"/>
+              </w:rPr>
+              <w:t>ein</w:t>
+            </w:r>
+            <w:proofErr w:type="spellEnd"/>
+            <w:r>
+              <w:rPr>
+                <w:lang w:val="en-US"/>
+              </w:rPr>
+              <w:t xml:space="preserve"> Polygon P gilt: </w:t>
             </w:r>
             <w:r>
               <w:rPr>
@@ -714,14 +828,109 @@
             <w:tcW w:w="1696" w:type="dxa"/>
           </w:tcPr>
           <w:p>
+            <w:pPr>
+              <w:rPr>
+                <w:lang w:val="en-GB"/>
+              </w:rPr>
+            </w:pPr>
+            <w:r>
+              <w:rPr>
+                <w:lang w:val="en-GB"/>
+              </w:rPr>
+              <w:t>site-incomplete</w:t>
+            </w:r>
+          </w:p>
+        </w:tc>
+        <w:tc>
+          <w:tcPr>
+            <w:tcW w:w="2410" w:type="dxa"/>
+          </w:tcPr>
+          <w:p>
+            <w:pPr>
+              <w:rPr>
+                <w:lang w:val="en-US"/>
+              </w:rPr>
+            </w:pPr>
+            <w:r>
+              <w:rPr>
+                <w:lang w:val="en-US"/>
+              </w:rPr>
+              <w:t>Standort-unvollständig</w:t>
+            </w:r>
+          </w:p>
+        </w:tc>
+        <w:tc>
+          <w:tcPr>
+            <w:tcW w:w="5245" w:type="dxa"/>
+          </w:tcPr>
+          <w:p>
+            <w:pPr>
+              <w:rPr>
+                <w:lang w:val="en-US"/>
+              </w:rPr>
+            </w:pPr>
+            <w:proofErr w:type="spellStart"/>
+            <w:r>
+              <w:rPr>
+                <w:lang w:val="en-US"/>
+              </w:rPr>
+              <w:t>Wenn</w:t>
+            </w:r>
+            <w:proofErr w:type="spellEnd"/>
+            <w:r>
+              <w:rPr>
+                <w:lang w:val="en-US"/>
+              </w:rPr>
+              <w:t xml:space="preserve"> für </w:t>
+            </w:r>
+            <w:proofErr w:type="spellStart"/>
+            <w:r>
+              <w:rPr>
+                <w:lang w:val="en-US"/>
+              </w:rPr>
+              <w:t>ein</w:t>
+            </w:r>
+            <w:proofErr w:type="spellEnd"/>
+            <w:r>
+              <w:rPr>
+                <w:lang w:val="en-US"/>
+              </w:rPr>
+              <w:t xml:space="preserve"> Polygon P gilt: </w:t>
+            </w:r>
+            <w:r>
+              <w:rPr>
+                <w:lang w:val="en-US"/>
+              </w:rPr>
+              <w:t>AreaRequired(S(P)) &lt; Area(P)</w:t>
+            </w:r>
+          </w:p>
+        </w:tc>
+      </w:tr>
+      <w:tr>
+        <w:trPr>
+          <w:trHeight w:val="283"/>
+        </w:trPr>
+        <w:tc>
+          <w:tcPr>
+            <w:tcW w:w="1696" w:type="dxa"/>
+          </w:tcPr>
+          <w:p>
+            <w:proofErr w:type="spellStart"/>
             <w:r>
               <w:t>Neighbor</w:t>
             </w:r>
-          </w:p>
-        </w:tc>
-        <w:tc>
-          <w:tcPr>
-            <w:tcW w:w="7664" w:type="dxa"/>
+            <w:proofErr w:type="spellEnd"/>
+          </w:p>
+        </w:tc>
+        <w:tc>
+          <w:tcPr>
+            <w:tcW w:w="2410" w:type="dxa"/>
+          </w:tcPr>
+          <w:p/>
+        </w:tc>
+        <w:tc>
+          <w:tcPr>
+            <w:tcW w:w="5245" w:type="dxa"/>
           </w:tcPr>
           <w:p>
             <w:r>
@@ -745,18 +954,30 @@
             <w:tcW w:w="1696" w:type="dxa"/>
           </w:tcPr>
           <w:p>
+            <w:proofErr w:type="spellStart"/>
             <w:r>
               <w:t>Predecessor</w:t>
             </w:r>
-          </w:p>
-        </w:tc>
-        <w:tc>
-          <w:tcPr>
-            <w:tcW w:w="7664" w:type="dxa"/>
-          </w:tcPr>
-          <w:p>
-            <w:r>
-              <w:t>Jede Teilfläche P</w:t>
+            <w:proofErr w:type="spellEnd"/>
+          </w:p>
+        </w:tc>
+        <w:tc>
+          <w:tcPr>
+            <w:tcW w:w="2410" w:type="dxa"/>
+          </w:tcPr>
+          <w:p/>
+        </w:tc>
+        <w:tc>
+          <w:tcPr>
+            <w:tcW w:w="5245" w:type="dxa"/>
+          </w:tcPr>
+          <w:p>
+            <w:r>
+              <w:t xml:space="preserve">Jede Teilfläche </w:t>
+            </w:r>
+            <w:proofErr w:type="spellStart"/>
+            <w:r>
+              <w:t>P</w:t>
             </w:r>
             <w:r>
               <w:rPr>
@@ -764,8 +985,13 @@
               </w:rPr>
               <w:t>k</w:t>
             </w:r>
-            <w:r>
-              <w:t>, für die k &lt; j gilt, ist ein Vorgänger von P</w:t>
+            <w:proofErr w:type="spellEnd"/>
+            <w:r>
+              <w:t xml:space="preserve">, für die k &lt; j gilt, ist ein Vorgänger von </w:t>
+            </w:r>
+            <w:proofErr w:type="spellStart"/>
+            <w:r>
+              <w:t>P</w:t>
             </w:r>
             <w:r>
               <w:rPr>
@@ -773,65 +999,34 @@
               </w:rPr>
               <w:t>j</w:t>
             </w:r>
-          </w:p>
-        </w:tc>
-      </w:tr>
-      <w:tr>
-        <w:trPr>
-          <w:trHeight w:val="283"/>
-        </w:trPr>
-        <w:tc>
-          <w:tcPr>
-            <w:tcW w:w="1696" w:type="dxa"/>
-          </w:tcPr>
-          <w:p>
-            <w:r>
-              <w:t>site-incomplete</w:t>
-            </w:r>
-          </w:p>
-        </w:tc>
-        <w:tc>
-          <w:tcPr>
-            <w:tcW w:w="7664" w:type="dxa"/>
-          </w:tcPr>
-          <w:p>
-            <w:pPr>
-              <w:rPr>
-                <w:lang w:val="en-US"/>
-              </w:rPr>
-            </w:pPr>
-            <w:r>
-              <w:rPr>
-                <w:lang w:val="en-US"/>
-              </w:rPr>
-              <w:t xml:space="preserve">Wenn für ein Polygon P gilt: </w:t>
-            </w:r>
-            <w:r>
-              <w:rPr>
-                <w:lang w:val="en-US"/>
-              </w:rPr>
-              <w:t>AreaRequired(S(P)) &lt; Area(P)</w:t>
-            </w:r>
-          </w:p>
-        </w:tc>
-      </w:tr>
-      <w:tr>
-        <w:trPr>
-          <w:trHeight w:val="283"/>
-        </w:trPr>
-        <w:tc>
-          <w:tcPr>
-            <w:tcW w:w="1696" w:type="dxa"/>
-          </w:tcPr>
-          <w:p>
-            <w:r>
+            <w:proofErr w:type="spellEnd"/>
+          </w:p>
+        </w:tc>
+      </w:tr>
+      <w:tr>
+        <w:trPr>
+          <w:trHeight w:val="283"/>
+        </w:trPr>
+        <w:tc>
+          <w:tcPr>
+            <w:tcW w:w="1696" w:type="dxa"/>
+          </w:tcPr>
+          <w:p>
+            <w:r>
+              <w:lastRenderedPageBreak/>
               <w:t>Steiner-Punkt</w:t>
             </w:r>
           </w:p>
         </w:tc>
         <w:tc>
           <w:tcPr>
-            <w:tcW w:w="7664" w:type="dxa"/>
+            <w:tcW w:w="2410" w:type="dxa"/>
+          </w:tcPr>
+          <w:p/>
+        </w:tc>
+        <w:tc>
+          <w:tcPr>
+            <w:tcW w:w="5245" w:type="dxa"/>
           </w:tcPr>
           <w:p>
             <w:r>
@@ -849,18 +1044,30 @@
             <w:tcW w:w="1696" w:type="dxa"/>
           </w:tcPr>
           <w:p>
+            <w:proofErr w:type="spellStart"/>
             <w:r>
               <w:t>Successor</w:t>
             </w:r>
-          </w:p>
-        </w:tc>
-        <w:tc>
-          <w:tcPr>
-            <w:tcW w:w="7664" w:type="dxa"/>
-          </w:tcPr>
-          <w:p>
-            <w:r>
-              <w:t>Jede Teilfläche P</w:t>
+            <w:proofErr w:type="spellEnd"/>
+          </w:p>
+        </w:tc>
+        <w:tc>
+          <w:tcPr>
+            <w:tcW w:w="2410" w:type="dxa"/>
+          </w:tcPr>
+          <w:p/>
+        </w:tc>
+        <w:tc>
+          <w:tcPr>
+            <w:tcW w:w="5245" w:type="dxa"/>
+          </w:tcPr>
+          <w:p>
+            <w:r>
+              <w:t xml:space="preserve">Jede Teilfläche </w:t>
+            </w:r>
+            <w:proofErr w:type="spellStart"/>
+            <w:r>
+              <w:t>P</w:t>
             </w:r>
             <w:r>
               <w:rPr>
@@ -868,8 +1075,13 @@
               </w:rPr>
               <w:t>k</w:t>
             </w:r>
-            <w:r>
-              <w:t>, für die k &gt; j gilt, ist ein Vorgänger von P</w:t>
+            <w:proofErr w:type="spellEnd"/>
+            <w:r>
+              <w:t xml:space="preserve">, für die k &gt; j gilt, ist ein Vorgänger von </w:t>
+            </w:r>
+            <w:proofErr w:type="spellStart"/>
+            <w:r>
+              <w:t>P</w:t>
             </w:r>
             <w:r>
               <w:rPr>
@@ -877,6 +1089,7 @@
               </w:rPr>
               <w:t>j</w:t>
             </w:r>
+            <w:proofErr w:type="spellEnd"/>
           </w:p>
         </w:tc>
       </w:tr>

</xml_diff>

<commit_message>
weiter geprüft (ab Absatz "Fall 1:" noch nicht)
</commit_message>
<xml_diff>
--- a/WissenschaftlicheArbeit/AbkürzungsverzeichnisBegriffserklärung.docx
+++ b/WissenschaftlicheArbeit/AbkürzungsverzeichnisBegriffserklärung.docx
@@ -641,13 +641,7 @@
               <w:rPr>
                 <w:color w:val="000000" w:themeColor="text1"/>
               </w:rPr>
-              <w:t xml:space="preserve"> V bzw. </w:t>
-            </w:r>
-            <w:r>
-              <w:rPr>
-                <w:color w:val="000000" w:themeColor="text1"/>
-              </w:rPr>
-              <w:t>w</w:t>
+              <w:t> V bzw. w</w:t>
             </w:r>
             <w:r>
               <w:rPr>
@@ -675,13 +669,7 @@
               <w:rPr>
                 <w:color w:val="000000" w:themeColor="text1"/>
               </w:rPr>
-              <w:t> </w:t>
-            </w:r>
-            <w:r>
-              <w:rPr>
-                <w:color w:val="000000" w:themeColor="text1"/>
-              </w:rPr>
-              <w:t xml:space="preserve">S gilt. </w:t>
+              <w:t xml:space="preserve"> S gilt. </w:t>
             </w:r>
           </w:p>
         </w:tc>
@@ -1083,6 +1071,33 @@
           </w:tcPr>
           <w:p>
             <w:r>
+              <w:t>Poly(CP)</w:t>
+            </w:r>
+          </w:p>
+        </w:tc>
+        <w:tc>
+          <w:tcPr>
+            <w:tcW w:w="2410" w:type="dxa"/>
+          </w:tcPr>
+          <w:p/>
+        </w:tc>
+        <w:tc>
+          <w:tcPr>
+            <w:tcW w:w="5245" w:type="dxa"/>
+          </w:tcPr>
+          <w:p/>
+        </w:tc>
+      </w:tr>
+      <w:tr>
+        <w:trPr>
+          <w:trHeight w:val="283"/>
+        </w:trPr>
+        <w:tc>
+          <w:tcPr>
+            <w:tcW w:w="1696" w:type="dxa"/>
+          </w:tcPr>
+          <w:p>
+            <w:r>
               <w:lastRenderedPageBreak/>
               <w:t>Predecessor</w:t>
             </w:r>
@@ -1120,6 +1135,82 @@
                 <w:vertAlign w:val="subscript"/>
               </w:rPr>
               <w:t>j</w:t>
+            </w:r>
+          </w:p>
+        </w:tc>
+      </w:tr>
+      <w:tr>
+        <w:trPr>
+          <w:trHeight w:val="283"/>
+        </w:trPr>
+        <w:tc>
+          <w:tcPr>
+            <w:tcW w:w="1696" w:type="dxa"/>
+          </w:tcPr>
+          <w:p>
+            <w:commentRangeStart w:id="0"/>
+            <w:r>
+              <w:t>PredPoly(CP)</w:t>
+            </w:r>
+            <w:commentRangeEnd w:id="0"/>
+            <w:r>
+              <w:rPr>
+                <w:rStyle w:val="Kommentarzeichen"/>
+              </w:rPr>
+              <w:commentReference w:id="0"/>
+            </w:r>
+          </w:p>
+        </w:tc>
+        <w:tc>
+          <w:tcPr>
+            <w:tcW w:w="2410" w:type="dxa"/>
+          </w:tcPr>
+          <w:p/>
+        </w:tc>
+        <w:tc>
+          <w:tcPr>
+            <w:tcW w:w="5245" w:type="dxa"/>
+          </w:tcPr>
+          <w:p>
+            <w:r>
+              <w:t>CP plus alle von CP erreichbaren Vorgänger</w:t>
+            </w:r>
+          </w:p>
+        </w:tc>
+      </w:tr>
+      <w:tr>
+        <w:trPr>
+          <w:trHeight w:val="283"/>
+        </w:trPr>
+        <w:tc>
+          <w:tcPr>
+            <w:tcW w:w="1696" w:type="dxa"/>
+          </w:tcPr>
+          <w:p>
+            <w:r>
+              <w:t>PredPoly(CP, e)</w:t>
+            </w:r>
+          </w:p>
+        </w:tc>
+        <w:tc>
+          <w:tcPr>
+            <w:tcW w:w="2410" w:type="dxa"/>
+          </w:tcPr>
+          <w:p/>
+        </w:tc>
+        <w:tc>
+          <w:tcPr>
+            <w:tcW w:w="5245" w:type="dxa"/>
+          </w:tcPr>
+          <w:p>
+            <w:r>
+              <w:t>Alle von CP über die Kante e erreichbaren Vorgänger</w:t>
+            </w:r>
+            <w:r>
+              <w:t>.</w:t>
+            </w:r>
+            <w:r>
+              <w:t xml:space="preserve"> CP ist hierbei nicht inbegriffen.</w:t>
             </w:r>
           </w:p>
         </w:tc>
@@ -1222,6 +1313,61 @@
     </w:sectPr>
   </w:body>
 </w:document>
+</file>
+
+<file path=word/comments.xml><?xml version="1.0" encoding="utf-8"?>
+<w:comments xmlns:wpc="http://schemas.microsoft.com/office/word/2010/wordprocessingCanvas" xmlns:cx="http://schemas.microsoft.com/office/drawing/2014/chartex" xmlns:cx1="http://schemas.microsoft.com/office/drawing/2015/9/8/chartex" xmlns:cx2="http://schemas.microsoft.com/office/drawing/2015/10/21/chartex" xmlns:cx3="http://schemas.microsoft.com/office/drawing/2016/5/9/chartex" xmlns:cx4="http://schemas.microsoft.com/office/drawing/2016/5/10/chartex" xmlns:cx5="http://schemas.microsoft.com/office/drawing/2016/5/11/chartex" xmlns:cx6="http://schemas.microsoft.com/office/drawing/2016/5/12/chartex" xmlns:cx7="http://schemas.microsoft.com/office/drawing/2016/5/13/chartex" xmlns:cx8="http://schemas.microsoft.com/office/drawing/2016/5/14/chartex" xmlns:mc="http://schemas.openxmlformats.org/markup-compatibility/2006" xmlns:aink="http://schemas.microsoft.com/office/drawing/2016/ink" xmlns:am3d="http://schemas.microsoft.com/office/drawing/2017/model3d" xmlns:o="urn:schemas-microsoft-com:office:office" xmlns:r="http://schemas.openxmlformats.org/officeDocument/2006/relationships" xmlns:m="http://schemas.openxmlformats.org/officeDocument/2006/math" xmlns:v="urn:schemas-microsoft-com:vml" xmlns:wp14="http://schemas.microsoft.com/office/word/2010/wordprocessingDrawing" xmlns:wp="http://schemas.openxmlformats.org/drawingml/2006/wordprocessingDrawing" xmlns:w10="urn:schemas-microsoft-com:office:word" xmlns:w="http://schemas.openxmlformats.org/wordprocessingml/2006/main" xmlns:w14="http://schemas.microsoft.com/office/word/2010/wordml" xmlns:w15="http://schemas.microsoft.com/office/word/2012/wordml" xmlns:w16cex="http://schemas.microsoft.com/office/word/2018/wordml/cex" xmlns:w16cid="http://schemas.microsoft.com/office/word/2016/wordml/cid" xmlns:w16="http://schemas.microsoft.com/office/word/2018/wordml" xmlns:w16sdtdh="http://schemas.microsoft.com/office/word/2020/wordml/sdtdatahash" xmlns:w16se="http://schemas.microsoft.com/office/word/2015/wordml/symex" xmlns:wpg="http://schemas.microsoft.com/office/word/2010/wordprocessingGroup" xmlns:wpi="http://schemas.microsoft.com/office/word/2010/wordprocessingInk" xmlns:wne="http://schemas.microsoft.com/office/word/2006/wordml" xmlns:wps="http://schemas.microsoft.com/office/word/2010/wordprocessingShape" mc:Ignorable="w14 w15 w16se w16cid w16 w16cex w16sdtdh wp14">
+  <w:comment w:id="0" w:author="Sebastian Loder" w:date="2022-01-19T19:50:00Z" w:initials="SL">
+    <w:p>
+      <w:pPr>
+        <w:pStyle w:val="Kommentartext"/>
+      </w:pPr>
+      <w:r>
+        <w:rPr>
+          <w:rStyle w:val="Kommentarzeichen"/>
+        </w:rPr>
+        <w:annotationRef/>
+      </w:r>
+      <w:r>
+        <w:t xml:space="preserve">Bitte nochmal prüfen, ob du die Erklärung auch so siehst. Ich glaube wir hatten das Thema schon mal, aber sicher ist sicher </w:t>
+      </w:r>
+    </w:p>
+    <w:p>
+      <w:pPr>
+        <w:pStyle w:val="Kommentartext"/>
+      </w:pPr>
+      <w:r>
+        <w:t>… für PredPoly(CP) und PredPoly(CP, e)</w:t>
+      </w:r>
+    </w:p>
+  </w:comment>
+</w:comments>
+</file>
+
+<file path=word/commentsExtended.xml><?xml version="1.0" encoding="utf-8"?>
+<w15:commentsEx xmlns:wpc="http://schemas.microsoft.com/office/word/2010/wordprocessingCanvas" xmlns:cx="http://schemas.microsoft.com/office/drawing/2014/chartex" xmlns:cx1="http://schemas.microsoft.com/office/drawing/2015/9/8/chartex" xmlns:cx2="http://schemas.microsoft.com/office/drawing/2015/10/21/chartex" xmlns:cx3="http://schemas.microsoft.com/office/drawing/2016/5/9/chartex" xmlns:cx4="http://schemas.microsoft.com/office/drawing/2016/5/10/chartex" xmlns:cx5="http://schemas.microsoft.com/office/drawing/2016/5/11/chartex" xmlns:cx6="http://schemas.microsoft.com/office/drawing/2016/5/12/chartex" xmlns:cx7="http://schemas.microsoft.com/office/drawing/2016/5/13/chartex" xmlns:cx8="http://schemas.microsoft.com/office/drawing/2016/5/14/chartex" xmlns:mc="http://schemas.openxmlformats.org/markup-compatibility/2006" xmlns:aink="http://schemas.microsoft.com/office/drawing/2016/ink" xmlns:am3d="http://schemas.microsoft.com/office/drawing/2017/model3d" xmlns:o="urn:schemas-microsoft-com:office:office" xmlns:r="http://schemas.openxmlformats.org/officeDocument/2006/relationships" xmlns:m="http://schemas.openxmlformats.org/officeDocument/2006/math" xmlns:v="urn:schemas-microsoft-com:vml" xmlns:wp14="http://schemas.microsoft.com/office/word/2010/wordprocessingDrawing" xmlns:wp="http://schemas.openxmlformats.org/drawingml/2006/wordprocessingDrawing" xmlns:w10="urn:schemas-microsoft-com:office:word" xmlns:w="http://schemas.openxmlformats.org/wordprocessingml/2006/main" xmlns:w14="http://schemas.microsoft.com/office/word/2010/wordml" xmlns:w15="http://schemas.microsoft.com/office/word/2012/wordml" xmlns:w16cex="http://schemas.microsoft.com/office/word/2018/wordml/cex" xmlns:w16cid="http://schemas.microsoft.com/office/word/2016/wordml/cid" xmlns:w16="http://schemas.microsoft.com/office/word/2018/wordml" xmlns:w16sdtdh="http://schemas.microsoft.com/office/word/2020/wordml/sdtdatahash" xmlns:w16se="http://schemas.microsoft.com/office/word/2015/wordml/symex" xmlns:wpg="http://schemas.microsoft.com/office/word/2010/wordprocessingGroup" xmlns:wpi="http://schemas.microsoft.com/office/word/2010/wordprocessingInk" xmlns:wne="http://schemas.microsoft.com/office/word/2006/wordml" xmlns:wps="http://schemas.microsoft.com/office/word/2010/wordprocessingShape" mc:Ignorable="w14 w15 w16se w16cid w16 w16cex w16sdtdh wp14">
+  <w15:commentEx w15:paraId="43352050" w15:done="0"/>
+</w15:commentsEx>
+</file>
+
+<file path=word/commentsExtensible.xml><?xml version="1.0" encoding="utf-8"?>
+<w16cex:commentsExtensible xmlns:wpc="http://schemas.microsoft.com/office/word/2010/wordprocessingCanvas" xmlns:cx="http://schemas.microsoft.com/office/drawing/2014/chartex" xmlns:cx1="http://schemas.microsoft.com/office/drawing/2015/9/8/chartex" xmlns:cx2="http://schemas.microsoft.com/office/drawing/2015/10/21/chartex" xmlns:cx3="http://schemas.microsoft.com/office/drawing/2016/5/9/chartex" xmlns:cx4="http://schemas.microsoft.com/office/drawing/2016/5/10/chartex" xmlns:cx5="http://schemas.microsoft.com/office/drawing/2016/5/11/chartex" xmlns:cx6="http://schemas.microsoft.com/office/drawing/2016/5/12/chartex" xmlns:cx7="http://schemas.microsoft.com/office/drawing/2016/5/13/chartex" xmlns:cx8="http://schemas.microsoft.com/office/drawing/2016/5/14/chartex" xmlns:mc="http://schemas.openxmlformats.org/markup-compatibility/2006" xmlns:aink="http://schemas.microsoft.com/office/drawing/2016/ink" xmlns:am3d="http://schemas.microsoft.com/office/drawing/2017/model3d" xmlns:o="urn:schemas-microsoft-com:office:office" xmlns:r="http://schemas.openxmlformats.org/officeDocument/2006/relationships" xmlns:m="http://schemas.openxmlformats.org/officeDocument/2006/math" xmlns:v="urn:schemas-microsoft-com:vml" xmlns:wp14="http://schemas.microsoft.com/office/word/2010/wordprocessingDrawing" xmlns:wp="http://schemas.openxmlformats.org/drawingml/2006/wordprocessingDrawing" xmlns:w10="urn:schemas-microsoft-com:office:word" xmlns:w="http://schemas.openxmlformats.org/wordprocessingml/2006/main" xmlns:w14="http://schemas.microsoft.com/office/word/2010/wordml" xmlns:w15="http://schemas.microsoft.com/office/word/2012/wordml" xmlns:w16cex="http://schemas.microsoft.com/office/word/2018/wordml/cex" xmlns:w16cid="http://schemas.microsoft.com/office/word/2016/wordml/cid" xmlns:w16="http://schemas.microsoft.com/office/word/2018/wordml" xmlns:w16sdtdh="http://schemas.microsoft.com/office/word/2020/wordml/sdtdatahash" xmlns:w16se="http://schemas.microsoft.com/office/word/2015/wordml/symex" xmlns:wpg="http://schemas.microsoft.com/office/word/2010/wordprocessingGroup" xmlns:wpi="http://schemas.microsoft.com/office/word/2010/wordprocessingInk" xmlns:wne="http://schemas.microsoft.com/office/word/2006/wordml" xmlns:wps="http://schemas.microsoft.com/office/word/2010/wordprocessingShape" mc:Ignorable="w14 w15 w16se w16cid w16 w16cex w16sdtdh wp14">
+  <w16cex:commentExtensible w16cex:durableId="2592EA0B" w16cex:dateUtc="2022-01-19T18:50:00Z"/>
+</w16cex:commentsExtensible>
+</file>
+
+<file path=word/commentsIds.xml><?xml version="1.0" encoding="utf-8"?>
+<w16cid:commentsIds xmlns:wpc="http://schemas.microsoft.com/office/word/2010/wordprocessingCanvas" xmlns:cx="http://schemas.microsoft.com/office/drawing/2014/chartex" xmlns:cx1="http://schemas.microsoft.com/office/drawing/2015/9/8/chartex" xmlns:cx2="http://schemas.microsoft.com/office/drawing/2015/10/21/chartex" xmlns:cx3="http://schemas.microsoft.com/office/drawing/2016/5/9/chartex" xmlns:cx4="http://schemas.microsoft.com/office/drawing/2016/5/10/chartex" xmlns:cx5="http://schemas.microsoft.com/office/drawing/2016/5/11/chartex" xmlns:cx6="http://schemas.microsoft.com/office/drawing/2016/5/12/chartex" xmlns:cx7="http://schemas.microsoft.com/office/drawing/2016/5/13/chartex" xmlns:cx8="http://schemas.microsoft.com/office/drawing/2016/5/14/chartex" xmlns:mc="http://schemas.openxmlformats.org/markup-compatibility/2006" xmlns:aink="http://schemas.microsoft.com/office/drawing/2016/ink" xmlns:am3d="http://schemas.microsoft.com/office/drawing/2017/model3d" xmlns:o="urn:schemas-microsoft-com:office:office" xmlns:r="http://schemas.openxmlformats.org/officeDocument/2006/relationships" xmlns:m="http://schemas.openxmlformats.org/officeDocument/2006/math" xmlns:v="urn:schemas-microsoft-com:vml" xmlns:wp14="http://schemas.microsoft.com/office/word/2010/wordprocessingDrawing" xmlns:wp="http://schemas.openxmlformats.org/drawingml/2006/wordprocessingDrawing" xmlns:w10="urn:schemas-microsoft-com:office:word" xmlns:w="http://schemas.openxmlformats.org/wordprocessingml/2006/main" xmlns:w14="http://schemas.microsoft.com/office/word/2010/wordml" xmlns:w15="http://schemas.microsoft.com/office/word/2012/wordml" xmlns:w16cex="http://schemas.microsoft.com/office/word/2018/wordml/cex" xmlns:w16cid="http://schemas.microsoft.com/office/word/2016/wordml/cid" xmlns:w16="http://schemas.microsoft.com/office/word/2018/wordml" xmlns:w16sdtdh="http://schemas.microsoft.com/office/word/2020/wordml/sdtdatahash" xmlns:w16se="http://schemas.microsoft.com/office/word/2015/wordml/symex" xmlns:wpg="http://schemas.microsoft.com/office/word/2010/wordprocessingGroup" xmlns:wpi="http://schemas.microsoft.com/office/word/2010/wordprocessingInk" xmlns:wne="http://schemas.microsoft.com/office/word/2006/wordml" xmlns:wps="http://schemas.microsoft.com/office/word/2010/wordprocessingShape" mc:Ignorable="w14 w15 w16se w16cid w16 w16cex w16sdtdh wp14">
+  <w16cid:commentId w16cid:paraId="43352050" w16cid:durableId="2592EA0B"/>
+</w16cid:commentsIds>
+</file>
+
+<file path=word/people.xml><?xml version="1.0" encoding="utf-8"?>
+<w15:people xmlns:wpc="http://schemas.microsoft.com/office/word/2010/wordprocessingCanvas" xmlns:cx="http://schemas.microsoft.com/office/drawing/2014/chartex" xmlns:cx1="http://schemas.microsoft.com/office/drawing/2015/9/8/chartex" xmlns:cx2="http://schemas.microsoft.com/office/drawing/2015/10/21/chartex" xmlns:cx3="http://schemas.microsoft.com/office/drawing/2016/5/9/chartex" xmlns:cx4="http://schemas.microsoft.com/office/drawing/2016/5/10/chartex" xmlns:cx5="http://schemas.microsoft.com/office/drawing/2016/5/11/chartex" xmlns:cx6="http://schemas.microsoft.com/office/drawing/2016/5/12/chartex" xmlns:cx7="http://schemas.microsoft.com/office/drawing/2016/5/13/chartex" xmlns:cx8="http://schemas.microsoft.com/office/drawing/2016/5/14/chartex" xmlns:mc="http://schemas.openxmlformats.org/markup-compatibility/2006" xmlns:aink="http://schemas.microsoft.com/office/drawing/2016/ink" xmlns:am3d="http://schemas.microsoft.com/office/drawing/2017/model3d" xmlns:o="urn:schemas-microsoft-com:office:office" xmlns:r="http://schemas.openxmlformats.org/officeDocument/2006/relationships" xmlns:m="http://schemas.openxmlformats.org/officeDocument/2006/math" xmlns:v="urn:schemas-microsoft-com:vml" xmlns:wp14="http://schemas.microsoft.com/office/word/2010/wordprocessingDrawing" xmlns:wp="http://schemas.openxmlformats.org/drawingml/2006/wordprocessingDrawing" xmlns:w10="urn:schemas-microsoft-com:office:word" xmlns:w="http://schemas.openxmlformats.org/wordprocessingml/2006/main" xmlns:w14="http://schemas.microsoft.com/office/word/2010/wordml" xmlns:w15="http://schemas.microsoft.com/office/word/2012/wordml" xmlns:w16cex="http://schemas.microsoft.com/office/word/2018/wordml/cex" xmlns:w16cid="http://schemas.microsoft.com/office/word/2016/wordml/cid" xmlns:w16="http://schemas.microsoft.com/office/word/2018/wordml" xmlns:w16sdtdh="http://schemas.microsoft.com/office/word/2020/wordml/sdtdatahash" xmlns:w16se="http://schemas.microsoft.com/office/word/2015/wordml/symex" xmlns:wpg="http://schemas.microsoft.com/office/word/2010/wordprocessingGroup" xmlns:wpi="http://schemas.microsoft.com/office/word/2010/wordprocessingInk" xmlns:wne="http://schemas.microsoft.com/office/word/2006/wordml" xmlns:wps="http://schemas.microsoft.com/office/word/2010/wordprocessingShape" mc:Ignorable="w14 w15 w16se w16cid w16 w16cex w16sdtdh wp14">
+  <w15:person w15:author="Sebastian Loder">
+    <w15:presenceInfo w15:providerId="AD" w15:userId="S::sebastian.loder@datakustik.com::b24d3685-604f-482e-b97d-804c00db4a8a"/>
+  </w15:person>
+</w15:people>
 </file>
 
 <file path=word/styles.xml><?xml version="1.0" encoding="utf-8"?>
@@ -1718,6 +1864,74 @@
       <w:color w:val="808080"/>
     </w:rPr>
   </w:style>
+  <w:style w:type="character" w:styleId="Kommentarzeichen">
+    <w:name w:val="annotation reference"/>
+    <w:basedOn w:val="Absatz-Standardschriftart"/>
+    <w:uiPriority w:val="99"/>
+    <w:semiHidden/>
+    <w:unhideWhenUsed/>
+    <w:rsid w:val="00E54AAB"/>
+    <w:rPr>
+      <w:sz w:val="16"/>
+      <w:szCs w:val="16"/>
+    </w:rPr>
+  </w:style>
+  <w:style w:type="paragraph" w:styleId="Kommentartext">
+    <w:name w:val="annotation text"/>
+    <w:basedOn w:val="Standard"/>
+    <w:link w:val="KommentartextZchn"/>
+    <w:uiPriority w:val="99"/>
+    <w:semiHidden/>
+    <w:unhideWhenUsed/>
+    <w:rsid w:val="00E54AAB"/>
+    <w:pPr>
+      <w:spacing w:line="240" w:lineRule="auto"/>
+    </w:pPr>
+    <w:rPr>
+      <w:sz w:val="20"/>
+      <w:szCs w:val="20"/>
+    </w:rPr>
+  </w:style>
+  <w:style w:type="character" w:customStyle="1" w:styleId="KommentartextZchn">
+    <w:name w:val="Kommentartext Zchn"/>
+    <w:basedOn w:val="Absatz-Standardschriftart"/>
+    <w:link w:val="Kommentartext"/>
+    <w:uiPriority w:val="99"/>
+    <w:semiHidden/>
+    <w:rsid w:val="00E54AAB"/>
+    <w:rPr>
+      <w:sz w:val="20"/>
+      <w:szCs w:val="20"/>
+    </w:rPr>
+  </w:style>
+  <w:style w:type="paragraph" w:styleId="Kommentarthema">
+    <w:name w:val="annotation subject"/>
+    <w:basedOn w:val="Kommentartext"/>
+    <w:next w:val="Kommentartext"/>
+    <w:link w:val="KommentarthemaZchn"/>
+    <w:uiPriority w:val="99"/>
+    <w:semiHidden/>
+    <w:unhideWhenUsed/>
+    <w:rsid w:val="00E54AAB"/>
+    <w:rPr>
+      <w:b/>
+      <w:bCs/>
+    </w:rPr>
+  </w:style>
+  <w:style w:type="character" w:customStyle="1" w:styleId="KommentarthemaZchn">
+    <w:name w:val="Kommentarthema Zchn"/>
+    <w:basedOn w:val="KommentartextZchn"/>
+    <w:link w:val="Kommentarthema"/>
+    <w:uiPriority w:val="99"/>
+    <w:semiHidden/>
+    <w:rsid w:val="00E54AAB"/>
+    <w:rPr>
+      <w:b/>
+      <w:bCs/>
+      <w:sz w:val="20"/>
+      <w:szCs w:val="20"/>
+    </w:rPr>
+  </w:style>
 </w:styles>
 </file>
 

</xml_diff>

<commit_message>
Komplexitätsanalyse, Zerlegung in der Praxis hinzugefügt
</commit_message>
<xml_diff>
--- a/WissenschaftlicheArbeit/AbkürzungsverzeichnisBegriffserklärung.docx
+++ b/WissenschaftlicheArbeit/AbkürzungsverzeichnisBegriffserklärung.docx
@@ -722,8 +722,16 @@
             <w:shd w:val="clear" w:color="auto" w:fill="F2F2F2" w:themeFill="background1" w:themeFillShade="F2"/>
           </w:tcPr>
           <w:p>
+            <w:commentRangeStart w:id="0"/>
             <w:r>
               <w:t>Begriff (deutsch)</w:t>
+            </w:r>
+            <w:commentRangeEnd w:id="0"/>
+            <w:r>
+              <w:rPr>
+                <w:rStyle w:val="Kommentarzeichen"/>
+              </w:rPr>
+              <w:commentReference w:id="0"/>
             </w:r>
           </w:p>
         </w:tc>
@@ -1071,7 +1079,21 @@
           </w:tcPr>
           <w:p>
             <w:r>
-              <w:t>Poly(CP)</w:t>
+              <w:t>Poly(</w:t>
+            </w:r>
+            <w:commentRangeStart w:id="1"/>
+            <w:r>
+              <w:t>CP</w:t>
+            </w:r>
+            <w:commentRangeEnd w:id="1"/>
+            <w:r>
+              <w:rPr>
+                <w:rStyle w:val="Kommentarzeichen"/>
+              </w:rPr>
+              <w:commentReference w:id="1"/>
+            </w:r>
+            <w:r>
+              <w:t>)</w:t>
             </w:r>
           </w:p>
         </w:tc>
@@ -1148,16 +1170,16 @@
             <w:tcW w:w="1696" w:type="dxa"/>
           </w:tcPr>
           <w:p>
-            <w:commentRangeStart w:id="0"/>
+            <w:commentRangeStart w:id="2"/>
             <w:r>
               <w:t>PredPoly(CP)</w:t>
             </w:r>
-            <w:commentRangeEnd w:id="0"/>
+            <w:commentRangeEnd w:id="2"/>
             <w:r>
               <w:rPr>
                 <w:rStyle w:val="Kommentarzeichen"/>
               </w:rPr>
-              <w:commentReference w:id="0"/>
+              <w:commentReference w:id="2"/>
             </w:r>
           </w:p>
         </w:tc>
@@ -1317,7 +1339,39 @@
 
 <file path=word/comments.xml><?xml version="1.0" encoding="utf-8"?>
 <w:comments xmlns:wpc="http://schemas.microsoft.com/office/word/2010/wordprocessingCanvas" xmlns:cx="http://schemas.microsoft.com/office/drawing/2014/chartex" xmlns:cx1="http://schemas.microsoft.com/office/drawing/2015/9/8/chartex" xmlns:cx2="http://schemas.microsoft.com/office/drawing/2015/10/21/chartex" xmlns:cx3="http://schemas.microsoft.com/office/drawing/2016/5/9/chartex" xmlns:cx4="http://schemas.microsoft.com/office/drawing/2016/5/10/chartex" xmlns:cx5="http://schemas.microsoft.com/office/drawing/2016/5/11/chartex" xmlns:cx6="http://schemas.microsoft.com/office/drawing/2016/5/12/chartex" xmlns:cx7="http://schemas.microsoft.com/office/drawing/2016/5/13/chartex" xmlns:cx8="http://schemas.microsoft.com/office/drawing/2016/5/14/chartex" xmlns:mc="http://schemas.openxmlformats.org/markup-compatibility/2006" xmlns:aink="http://schemas.microsoft.com/office/drawing/2016/ink" xmlns:am3d="http://schemas.microsoft.com/office/drawing/2017/model3d" xmlns:o="urn:schemas-microsoft-com:office:office" xmlns:r="http://schemas.openxmlformats.org/officeDocument/2006/relationships" xmlns:m="http://schemas.openxmlformats.org/officeDocument/2006/math" xmlns:v="urn:schemas-microsoft-com:vml" xmlns:wp14="http://schemas.microsoft.com/office/word/2010/wordprocessingDrawing" xmlns:wp="http://schemas.openxmlformats.org/drawingml/2006/wordprocessingDrawing" xmlns:w10="urn:schemas-microsoft-com:office:word" xmlns:w="http://schemas.openxmlformats.org/wordprocessingml/2006/main" xmlns:w14="http://schemas.microsoft.com/office/word/2010/wordml" xmlns:w15="http://schemas.microsoft.com/office/word/2012/wordml" xmlns:w16cex="http://schemas.microsoft.com/office/word/2018/wordml/cex" xmlns:w16cid="http://schemas.microsoft.com/office/word/2016/wordml/cid" xmlns:w16="http://schemas.microsoft.com/office/word/2018/wordml" xmlns:w16sdtdh="http://schemas.microsoft.com/office/word/2020/wordml/sdtdatahash" xmlns:w16se="http://schemas.microsoft.com/office/word/2015/wordml/symex" xmlns:wpg="http://schemas.microsoft.com/office/word/2010/wordprocessingGroup" xmlns:wpi="http://schemas.microsoft.com/office/word/2010/wordprocessingInk" xmlns:wne="http://schemas.microsoft.com/office/word/2006/wordml" xmlns:wps="http://schemas.microsoft.com/office/word/2010/wordprocessingShape" mc:Ignorable="w14 w15 w16se w16cid w16 w16cex w16sdtdh wp14">
-  <w:comment w:id="0" w:author="Sebastian Loder" w:date="2022-01-19T19:50:00Z" w:initials="SL">
+  <w:comment w:id="0" w:author="Sebastian Loder" w:date="2022-01-23T10:59:00Z" w:initials="SL">
+    <w:p>
+      <w:pPr>
+        <w:pStyle w:val="Kommentartext"/>
+      </w:pPr>
+      <w:r>
+        <w:rPr>
+          <w:rStyle w:val="Kommentarzeichen"/>
+        </w:rPr>
+        <w:annotationRef/>
+      </w:r>
+      <w:r>
+        <w:t>Spalte Begriffe (deutsch) rausnehmen, wenn im Skript nur die Englischen vorkommen?</w:t>
+      </w:r>
+    </w:p>
+  </w:comment>
+  <w:comment w:id="1" w:author="Sebastian Loder" w:date="2022-01-23T10:59:00Z" w:initials="SL">
+    <w:p>
+      <w:pPr>
+        <w:pStyle w:val="Kommentartext"/>
+      </w:pPr>
+      <w:r>
+        <w:rPr>
+          <w:rStyle w:val="Kommentarzeichen"/>
+        </w:rPr>
+        <w:annotationRef/>
+      </w:r>
+      <w:r>
+        <w:t>Muss noch ergänzt werden</w:t>
+      </w:r>
+    </w:p>
+  </w:comment>
+  <w:comment w:id="2" w:author="Sebastian Loder" w:date="2022-01-19T19:50:00Z" w:initials="SL">
     <w:p>
       <w:pPr>
         <w:pStyle w:val="Kommentartext"/>
@@ -1346,18 +1400,24 @@
 
 <file path=word/commentsExtended.xml><?xml version="1.0" encoding="utf-8"?>
 <w15:commentsEx xmlns:wpc="http://schemas.microsoft.com/office/word/2010/wordprocessingCanvas" xmlns:cx="http://schemas.microsoft.com/office/drawing/2014/chartex" xmlns:cx1="http://schemas.microsoft.com/office/drawing/2015/9/8/chartex" xmlns:cx2="http://schemas.microsoft.com/office/drawing/2015/10/21/chartex" xmlns:cx3="http://schemas.microsoft.com/office/drawing/2016/5/9/chartex" xmlns:cx4="http://schemas.microsoft.com/office/drawing/2016/5/10/chartex" xmlns:cx5="http://schemas.microsoft.com/office/drawing/2016/5/11/chartex" xmlns:cx6="http://schemas.microsoft.com/office/drawing/2016/5/12/chartex" xmlns:cx7="http://schemas.microsoft.com/office/drawing/2016/5/13/chartex" xmlns:cx8="http://schemas.microsoft.com/office/drawing/2016/5/14/chartex" xmlns:mc="http://schemas.openxmlformats.org/markup-compatibility/2006" xmlns:aink="http://schemas.microsoft.com/office/drawing/2016/ink" xmlns:am3d="http://schemas.microsoft.com/office/drawing/2017/model3d" xmlns:o="urn:schemas-microsoft-com:office:office" xmlns:r="http://schemas.openxmlformats.org/officeDocument/2006/relationships" xmlns:m="http://schemas.openxmlformats.org/officeDocument/2006/math" xmlns:v="urn:schemas-microsoft-com:vml" xmlns:wp14="http://schemas.microsoft.com/office/word/2010/wordprocessingDrawing" xmlns:wp="http://schemas.openxmlformats.org/drawingml/2006/wordprocessingDrawing" xmlns:w10="urn:schemas-microsoft-com:office:word" xmlns:w="http://schemas.openxmlformats.org/wordprocessingml/2006/main" xmlns:w14="http://schemas.microsoft.com/office/word/2010/wordml" xmlns:w15="http://schemas.microsoft.com/office/word/2012/wordml" xmlns:w16cex="http://schemas.microsoft.com/office/word/2018/wordml/cex" xmlns:w16cid="http://schemas.microsoft.com/office/word/2016/wordml/cid" xmlns:w16="http://schemas.microsoft.com/office/word/2018/wordml" xmlns:w16sdtdh="http://schemas.microsoft.com/office/word/2020/wordml/sdtdatahash" xmlns:w16se="http://schemas.microsoft.com/office/word/2015/wordml/symex" xmlns:wpg="http://schemas.microsoft.com/office/word/2010/wordprocessingGroup" xmlns:wpi="http://schemas.microsoft.com/office/word/2010/wordprocessingInk" xmlns:wne="http://schemas.microsoft.com/office/word/2006/wordml" xmlns:wps="http://schemas.microsoft.com/office/word/2010/wordprocessingShape" mc:Ignorable="w14 w15 w16se w16cid w16 w16cex w16sdtdh wp14">
+  <w15:commentEx w15:paraId="531BEBF7" w15:done="0"/>
+  <w15:commentEx w15:paraId="3BA89129" w15:done="0"/>
   <w15:commentEx w15:paraId="43352050" w15:done="0"/>
 </w15:commentsEx>
 </file>
 
 <file path=word/commentsExtensible.xml><?xml version="1.0" encoding="utf-8"?>
 <w16cex:commentsExtensible xmlns:wpc="http://schemas.microsoft.com/office/word/2010/wordprocessingCanvas" xmlns:cx="http://schemas.microsoft.com/office/drawing/2014/chartex" xmlns:cx1="http://schemas.microsoft.com/office/drawing/2015/9/8/chartex" xmlns:cx2="http://schemas.microsoft.com/office/drawing/2015/10/21/chartex" xmlns:cx3="http://schemas.microsoft.com/office/drawing/2016/5/9/chartex" xmlns:cx4="http://schemas.microsoft.com/office/drawing/2016/5/10/chartex" xmlns:cx5="http://schemas.microsoft.com/office/drawing/2016/5/11/chartex" xmlns:cx6="http://schemas.microsoft.com/office/drawing/2016/5/12/chartex" xmlns:cx7="http://schemas.microsoft.com/office/drawing/2016/5/13/chartex" xmlns:cx8="http://schemas.microsoft.com/office/drawing/2016/5/14/chartex" xmlns:mc="http://schemas.openxmlformats.org/markup-compatibility/2006" xmlns:aink="http://schemas.microsoft.com/office/drawing/2016/ink" xmlns:am3d="http://schemas.microsoft.com/office/drawing/2017/model3d" xmlns:o="urn:schemas-microsoft-com:office:office" xmlns:r="http://schemas.openxmlformats.org/officeDocument/2006/relationships" xmlns:m="http://schemas.openxmlformats.org/officeDocument/2006/math" xmlns:v="urn:schemas-microsoft-com:vml" xmlns:wp14="http://schemas.microsoft.com/office/word/2010/wordprocessingDrawing" xmlns:wp="http://schemas.openxmlformats.org/drawingml/2006/wordprocessingDrawing" xmlns:w10="urn:schemas-microsoft-com:office:word" xmlns:w="http://schemas.openxmlformats.org/wordprocessingml/2006/main" xmlns:w14="http://schemas.microsoft.com/office/word/2010/wordml" xmlns:w15="http://schemas.microsoft.com/office/word/2012/wordml" xmlns:w16cex="http://schemas.microsoft.com/office/word/2018/wordml/cex" xmlns:w16cid="http://schemas.microsoft.com/office/word/2016/wordml/cid" xmlns:w16="http://schemas.microsoft.com/office/word/2018/wordml" xmlns:w16sdtdh="http://schemas.microsoft.com/office/word/2020/wordml/sdtdatahash" xmlns:w16se="http://schemas.microsoft.com/office/word/2015/wordml/symex" xmlns:wpg="http://schemas.microsoft.com/office/word/2010/wordprocessingGroup" xmlns:wpi="http://schemas.microsoft.com/office/word/2010/wordprocessingInk" xmlns:wne="http://schemas.microsoft.com/office/word/2006/wordml" xmlns:wps="http://schemas.microsoft.com/office/word/2010/wordprocessingShape" mc:Ignorable="w14 w15 w16se w16cid w16 w16cex w16sdtdh wp14">
+  <w16cex:commentExtensible w16cex:durableId="2597B382" w16cex:dateUtc="2022-01-23T09:59:00Z"/>
+  <w16cex:commentExtensible w16cex:durableId="2597B39B" w16cex:dateUtc="2022-01-23T09:59:00Z"/>
   <w16cex:commentExtensible w16cex:durableId="2592EA0B" w16cex:dateUtc="2022-01-19T18:50:00Z"/>
 </w16cex:commentsExtensible>
 </file>
 
 <file path=word/commentsIds.xml><?xml version="1.0" encoding="utf-8"?>
 <w16cid:commentsIds xmlns:wpc="http://schemas.microsoft.com/office/word/2010/wordprocessingCanvas" xmlns:cx="http://schemas.microsoft.com/office/drawing/2014/chartex" xmlns:cx1="http://schemas.microsoft.com/office/drawing/2015/9/8/chartex" xmlns:cx2="http://schemas.microsoft.com/office/drawing/2015/10/21/chartex" xmlns:cx3="http://schemas.microsoft.com/office/drawing/2016/5/9/chartex" xmlns:cx4="http://schemas.microsoft.com/office/drawing/2016/5/10/chartex" xmlns:cx5="http://schemas.microsoft.com/office/drawing/2016/5/11/chartex" xmlns:cx6="http://schemas.microsoft.com/office/drawing/2016/5/12/chartex" xmlns:cx7="http://schemas.microsoft.com/office/drawing/2016/5/13/chartex" xmlns:cx8="http://schemas.microsoft.com/office/drawing/2016/5/14/chartex" xmlns:mc="http://schemas.openxmlformats.org/markup-compatibility/2006" xmlns:aink="http://schemas.microsoft.com/office/drawing/2016/ink" xmlns:am3d="http://schemas.microsoft.com/office/drawing/2017/model3d" xmlns:o="urn:schemas-microsoft-com:office:office" xmlns:r="http://schemas.openxmlformats.org/officeDocument/2006/relationships" xmlns:m="http://schemas.openxmlformats.org/officeDocument/2006/math" xmlns:v="urn:schemas-microsoft-com:vml" xmlns:wp14="http://schemas.microsoft.com/office/word/2010/wordprocessingDrawing" xmlns:wp="http://schemas.openxmlformats.org/drawingml/2006/wordprocessingDrawing" xmlns:w10="urn:schemas-microsoft-com:office:word" xmlns:w="http://schemas.openxmlformats.org/wordprocessingml/2006/main" xmlns:w14="http://schemas.microsoft.com/office/word/2010/wordml" xmlns:w15="http://schemas.microsoft.com/office/word/2012/wordml" xmlns:w16cex="http://schemas.microsoft.com/office/word/2018/wordml/cex" xmlns:w16cid="http://schemas.microsoft.com/office/word/2016/wordml/cid" xmlns:w16="http://schemas.microsoft.com/office/word/2018/wordml" xmlns:w16sdtdh="http://schemas.microsoft.com/office/word/2020/wordml/sdtdatahash" xmlns:w16se="http://schemas.microsoft.com/office/word/2015/wordml/symex" xmlns:wpg="http://schemas.microsoft.com/office/word/2010/wordprocessingGroup" xmlns:wpi="http://schemas.microsoft.com/office/word/2010/wordprocessingInk" xmlns:wne="http://schemas.microsoft.com/office/word/2006/wordml" xmlns:wps="http://schemas.microsoft.com/office/word/2010/wordprocessingShape" mc:Ignorable="w14 w15 w16se w16cid w16 w16cex w16sdtdh wp14">
+  <w16cid:commentId w16cid:paraId="531BEBF7" w16cid:durableId="2597B382"/>
+  <w16cid:commentId w16cid:paraId="3BA89129" w16cid:durableId="2597B39B"/>
   <w16cid:commentId w16cid:paraId="43352050" w16cid:durableId="2592EA0B"/>
 </w16cid:commentsIds>
 </file>

</xml_diff>

<commit_message>
Erste Korrektur nach Besprechung (Kommentare in Word / Trello-Tasks sind noch offen)
</commit_message>
<xml_diff>
--- a/WissenschaftlicheArbeit/AbkürzungsverzeichnisBegriffserklärung.docx
+++ b/WissenschaftlicheArbeit/AbkürzungsverzeichnisBegriffserklärung.docx
@@ -152,6 +152,30 @@
               <w:t>Konvexes Polygon</w:t>
             </w:r>
           </w:p>
+        </w:tc>
+      </w:tr>
+      <w:tr>
+        <w:trPr>
+          <w:trHeight w:val="283"/>
+        </w:trPr>
+        <w:tc>
+          <w:tcPr>
+            <w:tcW w:w="1696" w:type="dxa"/>
+          </w:tcPr>
+          <w:p>
+            <w:r>
+              <w:rPr>
+                <w:color w:val="FF0000"/>
+              </w:rPr>
+              <w:t>FE</w:t>
+            </w:r>
+          </w:p>
+        </w:tc>
+        <w:tc>
+          <w:tcPr>
+            <w:tcW w:w="7664" w:type="dxa"/>
+          </w:tcPr>
+          <w:p/>
         </w:tc>
       </w:tr>
       <w:tr>
@@ -1079,18 +1103,61 @@
           </w:tcPr>
           <w:p>
             <w:r>
+              <w:lastRenderedPageBreak/>
+              <w:t>n-Site-Polygon</w:t>
+            </w:r>
+          </w:p>
+        </w:tc>
+        <w:tc>
+          <w:tcPr>
+            <w:tcW w:w="2410" w:type="dxa"/>
+          </w:tcPr>
+          <w:p>
+            <w:r>
+              <w:t>n-Standort-</w:t>
+            </w:r>
+            <w:commentRangeStart w:id="1"/>
+            <w:r>
+              <w:t>Polygon</w:t>
+            </w:r>
+            <w:commentRangeEnd w:id="1"/>
+            <w:r>
+              <w:rPr>
+                <w:rStyle w:val="Kommentarzeichen"/>
+              </w:rPr>
+              <w:commentReference w:id="1"/>
+            </w:r>
+          </w:p>
+        </w:tc>
+        <w:tc>
+          <w:tcPr>
+            <w:tcW w:w="5245" w:type="dxa"/>
+          </w:tcPr>
+          <w:p/>
+        </w:tc>
+      </w:tr>
+      <w:tr>
+        <w:trPr>
+          <w:trHeight w:val="283"/>
+        </w:trPr>
+        <w:tc>
+          <w:tcPr>
+            <w:tcW w:w="1696" w:type="dxa"/>
+          </w:tcPr>
+          <w:p>
+            <w:r>
               <w:t>Poly(</w:t>
             </w:r>
-            <w:commentRangeStart w:id="1"/>
+            <w:commentRangeStart w:id="2"/>
             <w:r>
               <w:t>CP</w:t>
             </w:r>
-            <w:commentRangeEnd w:id="1"/>
+            <w:commentRangeEnd w:id="2"/>
             <w:r>
               <w:rPr>
                 <w:rStyle w:val="Kommentarzeichen"/>
               </w:rPr>
-              <w:commentReference w:id="1"/>
+              <w:commentReference w:id="2"/>
             </w:r>
             <w:r>
               <w:t>)</w:t>
@@ -1120,7 +1187,6 @@
           </w:tcPr>
           <w:p>
             <w:r>
-              <w:lastRenderedPageBreak/>
               <w:t>Predecessor</w:t>
             </w:r>
           </w:p>
@@ -1170,16 +1236,16 @@
             <w:tcW w:w="1696" w:type="dxa"/>
           </w:tcPr>
           <w:p>
-            <w:commentRangeStart w:id="2"/>
+            <w:commentRangeStart w:id="3"/>
             <w:r>
               <w:t>PredPoly(CP)</w:t>
             </w:r>
-            <w:commentRangeEnd w:id="2"/>
+            <w:commentRangeEnd w:id="3"/>
             <w:r>
               <w:rPr>
                 <w:rStyle w:val="Kommentarzeichen"/>
               </w:rPr>
-              <w:commentReference w:id="2"/>
+              <w:commentReference w:id="3"/>
             </w:r>
           </w:p>
         </w:tc>
@@ -1355,7 +1421,28 @@
       </w:r>
     </w:p>
   </w:comment>
-  <w:comment w:id="1" w:author="Sebastian Loder" w:date="2022-01-23T10:59:00Z" w:initials="SL">
+  <w:comment w:id="1" w:author="Sebastian Loder" w:date="2022-01-23T11:35:00Z" w:initials="SL">
+    <w:p>
+      <w:pPr>
+        <w:pStyle w:val="Kommentartext"/>
+      </w:pPr>
+      <w:r>
+        <w:rPr>
+          <w:rStyle w:val="Kommentarzeichen"/>
+        </w:rPr>
+        <w:annotationRef/>
+      </w:r>
+      <w:r>
+        <w:t>Noch ergänzen</w:t>
+      </w:r>
+    </w:p>
+    <w:p>
+      <w:pPr>
+        <w:pStyle w:val="Kommentartext"/>
+      </w:pPr>
+    </w:p>
+  </w:comment>
+  <w:comment w:id="2" w:author="Sebastian Loder" w:date="2022-01-23T10:59:00Z" w:initials="SL">
     <w:p>
       <w:pPr>
         <w:pStyle w:val="Kommentartext"/>
@@ -1371,7 +1458,7 @@
       </w:r>
     </w:p>
   </w:comment>
-  <w:comment w:id="2" w:author="Sebastian Loder" w:date="2022-01-19T19:50:00Z" w:initials="SL">
+  <w:comment w:id="3" w:author="Sebastian Loder" w:date="2022-01-19T19:50:00Z" w:initials="SL">
     <w:p>
       <w:pPr>
         <w:pStyle w:val="Kommentartext"/>
@@ -1401,6 +1488,7 @@
 <file path=word/commentsExtended.xml><?xml version="1.0" encoding="utf-8"?>
 <w15:commentsEx xmlns:wpc="http://schemas.microsoft.com/office/word/2010/wordprocessingCanvas" xmlns:cx="http://schemas.microsoft.com/office/drawing/2014/chartex" xmlns:cx1="http://schemas.microsoft.com/office/drawing/2015/9/8/chartex" xmlns:cx2="http://schemas.microsoft.com/office/drawing/2015/10/21/chartex" xmlns:cx3="http://schemas.microsoft.com/office/drawing/2016/5/9/chartex" xmlns:cx4="http://schemas.microsoft.com/office/drawing/2016/5/10/chartex" xmlns:cx5="http://schemas.microsoft.com/office/drawing/2016/5/11/chartex" xmlns:cx6="http://schemas.microsoft.com/office/drawing/2016/5/12/chartex" xmlns:cx7="http://schemas.microsoft.com/office/drawing/2016/5/13/chartex" xmlns:cx8="http://schemas.microsoft.com/office/drawing/2016/5/14/chartex" xmlns:mc="http://schemas.openxmlformats.org/markup-compatibility/2006" xmlns:aink="http://schemas.microsoft.com/office/drawing/2016/ink" xmlns:am3d="http://schemas.microsoft.com/office/drawing/2017/model3d" xmlns:o="urn:schemas-microsoft-com:office:office" xmlns:r="http://schemas.openxmlformats.org/officeDocument/2006/relationships" xmlns:m="http://schemas.openxmlformats.org/officeDocument/2006/math" xmlns:v="urn:schemas-microsoft-com:vml" xmlns:wp14="http://schemas.microsoft.com/office/word/2010/wordprocessingDrawing" xmlns:wp="http://schemas.openxmlformats.org/drawingml/2006/wordprocessingDrawing" xmlns:w10="urn:schemas-microsoft-com:office:word" xmlns:w="http://schemas.openxmlformats.org/wordprocessingml/2006/main" xmlns:w14="http://schemas.microsoft.com/office/word/2010/wordml" xmlns:w15="http://schemas.microsoft.com/office/word/2012/wordml" xmlns:w16cex="http://schemas.microsoft.com/office/word/2018/wordml/cex" xmlns:w16cid="http://schemas.microsoft.com/office/word/2016/wordml/cid" xmlns:w16="http://schemas.microsoft.com/office/word/2018/wordml" xmlns:w16sdtdh="http://schemas.microsoft.com/office/word/2020/wordml/sdtdatahash" xmlns:w16se="http://schemas.microsoft.com/office/word/2015/wordml/symex" xmlns:wpg="http://schemas.microsoft.com/office/word/2010/wordprocessingGroup" xmlns:wpi="http://schemas.microsoft.com/office/word/2010/wordprocessingInk" xmlns:wne="http://schemas.microsoft.com/office/word/2006/wordml" xmlns:wps="http://schemas.microsoft.com/office/word/2010/wordprocessingShape" mc:Ignorable="w14 w15 w16se w16cid w16 w16cex w16sdtdh wp14">
   <w15:commentEx w15:paraId="531BEBF7" w15:done="0"/>
+  <w15:commentEx w15:paraId="32DCBDDD" w15:done="0"/>
   <w15:commentEx w15:paraId="3BA89129" w15:done="0"/>
   <w15:commentEx w15:paraId="43352050" w15:done="0"/>
 </w15:commentsEx>
@@ -1409,6 +1497,7 @@
 <file path=word/commentsExtensible.xml><?xml version="1.0" encoding="utf-8"?>
 <w16cex:commentsExtensible xmlns:wpc="http://schemas.microsoft.com/office/word/2010/wordprocessingCanvas" xmlns:cx="http://schemas.microsoft.com/office/drawing/2014/chartex" xmlns:cx1="http://schemas.microsoft.com/office/drawing/2015/9/8/chartex" xmlns:cx2="http://schemas.microsoft.com/office/drawing/2015/10/21/chartex" xmlns:cx3="http://schemas.microsoft.com/office/drawing/2016/5/9/chartex" xmlns:cx4="http://schemas.microsoft.com/office/drawing/2016/5/10/chartex" xmlns:cx5="http://schemas.microsoft.com/office/drawing/2016/5/11/chartex" xmlns:cx6="http://schemas.microsoft.com/office/drawing/2016/5/12/chartex" xmlns:cx7="http://schemas.microsoft.com/office/drawing/2016/5/13/chartex" xmlns:cx8="http://schemas.microsoft.com/office/drawing/2016/5/14/chartex" xmlns:mc="http://schemas.openxmlformats.org/markup-compatibility/2006" xmlns:aink="http://schemas.microsoft.com/office/drawing/2016/ink" xmlns:am3d="http://schemas.microsoft.com/office/drawing/2017/model3d" xmlns:o="urn:schemas-microsoft-com:office:office" xmlns:r="http://schemas.openxmlformats.org/officeDocument/2006/relationships" xmlns:m="http://schemas.openxmlformats.org/officeDocument/2006/math" xmlns:v="urn:schemas-microsoft-com:vml" xmlns:wp14="http://schemas.microsoft.com/office/word/2010/wordprocessingDrawing" xmlns:wp="http://schemas.openxmlformats.org/drawingml/2006/wordprocessingDrawing" xmlns:w10="urn:schemas-microsoft-com:office:word" xmlns:w="http://schemas.openxmlformats.org/wordprocessingml/2006/main" xmlns:w14="http://schemas.microsoft.com/office/word/2010/wordml" xmlns:w15="http://schemas.microsoft.com/office/word/2012/wordml" xmlns:w16cex="http://schemas.microsoft.com/office/word/2018/wordml/cex" xmlns:w16cid="http://schemas.microsoft.com/office/word/2016/wordml/cid" xmlns:w16="http://schemas.microsoft.com/office/word/2018/wordml" xmlns:w16sdtdh="http://schemas.microsoft.com/office/word/2020/wordml/sdtdatahash" xmlns:w16se="http://schemas.microsoft.com/office/word/2015/wordml/symex" xmlns:wpg="http://schemas.microsoft.com/office/word/2010/wordprocessingGroup" xmlns:wpi="http://schemas.microsoft.com/office/word/2010/wordprocessingInk" xmlns:wne="http://schemas.microsoft.com/office/word/2006/wordml" xmlns:wps="http://schemas.microsoft.com/office/word/2010/wordprocessingShape" mc:Ignorable="w14 w15 w16se w16cid w16 w16cex w16sdtdh wp14">
   <w16cex:commentExtensible w16cex:durableId="2597B382" w16cex:dateUtc="2022-01-23T09:59:00Z"/>
+  <w16cex:commentExtensible w16cex:durableId="2597BBF4" w16cex:dateUtc="2022-01-23T10:35:00Z"/>
   <w16cex:commentExtensible w16cex:durableId="2597B39B" w16cex:dateUtc="2022-01-23T09:59:00Z"/>
   <w16cex:commentExtensible w16cex:durableId="2592EA0B" w16cex:dateUtc="2022-01-19T18:50:00Z"/>
 </w16cex:commentsExtensible>
@@ -1417,6 +1506,7 @@
 <file path=word/commentsIds.xml><?xml version="1.0" encoding="utf-8"?>
 <w16cid:commentsIds xmlns:wpc="http://schemas.microsoft.com/office/word/2010/wordprocessingCanvas" xmlns:cx="http://schemas.microsoft.com/office/drawing/2014/chartex" xmlns:cx1="http://schemas.microsoft.com/office/drawing/2015/9/8/chartex" xmlns:cx2="http://schemas.microsoft.com/office/drawing/2015/10/21/chartex" xmlns:cx3="http://schemas.microsoft.com/office/drawing/2016/5/9/chartex" xmlns:cx4="http://schemas.microsoft.com/office/drawing/2016/5/10/chartex" xmlns:cx5="http://schemas.microsoft.com/office/drawing/2016/5/11/chartex" xmlns:cx6="http://schemas.microsoft.com/office/drawing/2016/5/12/chartex" xmlns:cx7="http://schemas.microsoft.com/office/drawing/2016/5/13/chartex" xmlns:cx8="http://schemas.microsoft.com/office/drawing/2016/5/14/chartex" xmlns:mc="http://schemas.openxmlformats.org/markup-compatibility/2006" xmlns:aink="http://schemas.microsoft.com/office/drawing/2016/ink" xmlns:am3d="http://schemas.microsoft.com/office/drawing/2017/model3d" xmlns:o="urn:schemas-microsoft-com:office:office" xmlns:r="http://schemas.openxmlformats.org/officeDocument/2006/relationships" xmlns:m="http://schemas.openxmlformats.org/officeDocument/2006/math" xmlns:v="urn:schemas-microsoft-com:vml" xmlns:wp14="http://schemas.microsoft.com/office/word/2010/wordprocessingDrawing" xmlns:wp="http://schemas.openxmlformats.org/drawingml/2006/wordprocessingDrawing" xmlns:w10="urn:schemas-microsoft-com:office:word" xmlns:w="http://schemas.openxmlformats.org/wordprocessingml/2006/main" xmlns:w14="http://schemas.microsoft.com/office/word/2010/wordml" xmlns:w15="http://schemas.microsoft.com/office/word/2012/wordml" xmlns:w16cex="http://schemas.microsoft.com/office/word/2018/wordml/cex" xmlns:w16cid="http://schemas.microsoft.com/office/word/2016/wordml/cid" xmlns:w16="http://schemas.microsoft.com/office/word/2018/wordml" xmlns:w16sdtdh="http://schemas.microsoft.com/office/word/2020/wordml/sdtdatahash" xmlns:w16se="http://schemas.microsoft.com/office/word/2015/wordml/symex" xmlns:wpg="http://schemas.microsoft.com/office/word/2010/wordprocessingGroup" xmlns:wpi="http://schemas.microsoft.com/office/word/2010/wordprocessingInk" xmlns:wne="http://schemas.microsoft.com/office/word/2006/wordml" xmlns:wps="http://schemas.microsoft.com/office/word/2010/wordprocessingShape" mc:Ignorable="w14 w15 w16se w16cid w16 w16cex w16sdtdh wp14">
   <w16cid:commentId w16cid:paraId="531BEBF7" w16cid:durableId="2597B382"/>
+  <w16cid:commentId w16cid:paraId="32DCBDDD" w16cid:durableId="2597BBF4"/>
   <w16cid:commentId w16cid:paraId="3BA89129" w16cid:durableId="2597B39B"/>
   <w16cid:commentId w16cid:paraId="43352050" w16cid:durableId="2592EA0B"/>
 </w16cid:commentsIds>

</xml_diff>